<commit_message>
ME - Impresora y TV
</commit_message>
<xml_diff>
--- a/informe proyecto.docx
+++ b/informe proyecto.docx
@@ -1,6 +1,6 @@
 
 <file path=word/document.xml><?xml version="1.0" encoding="utf-8"?>
-<w:document xmlns:wpc="http://schemas.microsoft.com/office/word/2010/wordprocessingCanvas" xmlns:cx="http://schemas.microsoft.com/office/drawing/2014/chartex" xmlns:mc="http://schemas.openxmlformats.org/markup-compatibility/2006" xmlns:o="urn:schemas-microsoft-com:office:office" xmlns:r="http://schemas.openxmlformats.org/officeDocument/2006/relationships" xmlns:m="http://schemas.openxmlformats.org/officeDocument/2006/math" xmlns:v="urn:schemas-microsoft-com:vml" xmlns:wp14="http://schemas.microsoft.com/office/word/2010/wordprocessingDrawing" xmlns:wp="http://schemas.openxmlformats.org/drawingml/2006/wordprocessingDrawing" xmlns:w10="urn:schemas-microsoft-com:office:word" xmlns:w="http://schemas.openxmlformats.org/wordprocessingml/2006/main" xmlns:w14="http://schemas.microsoft.com/office/word/2010/wordml" xmlns:w15="http://schemas.microsoft.com/office/word/2012/wordml" xmlns:w16se="http://schemas.microsoft.com/office/word/2015/wordml/symex" xmlns:wpg="http://schemas.microsoft.com/office/word/2010/wordprocessingGroup" xmlns:wpi="http://schemas.microsoft.com/office/word/2010/wordprocessingInk" xmlns:wne="http://schemas.microsoft.com/office/word/2006/wordml" xmlns:wps="http://schemas.microsoft.com/office/word/2010/wordprocessingShape" mc:Ignorable="w14 w15 w16se wp14">
+<w:document xmlns:wpc="http://schemas.microsoft.com/office/word/2010/wordprocessingCanvas" xmlns:cx="http://schemas.microsoft.com/office/drawing/2014/chartex" xmlns:cx1="http://schemas.microsoft.com/office/drawing/2015/9/8/chartex" xmlns:mc="http://schemas.openxmlformats.org/markup-compatibility/2006" xmlns:o="urn:schemas-microsoft-com:office:office" xmlns:r="http://schemas.openxmlformats.org/officeDocument/2006/relationships" xmlns:m="http://schemas.openxmlformats.org/officeDocument/2006/math" xmlns:v="urn:schemas-microsoft-com:vml" xmlns:wp14="http://schemas.microsoft.com/office/word/2010/wordprocessingDrawing" xmlns:wp="http://schemas.openxmlformats.org/drawingml/2006/wordprocessingDrawing" xmlns:w10="urn:schemas-microsoft-com:office:word" xmlns:w="http://schemas.openxmlformats.org/wordprocessingml/2006/main" xmlns:w14="http://schemas.microsoft.com/office/word/2010/wordml" xmlns:w15="http://schemas.microsoft.com/office/word/2012/wordml" xmlns:w16se="http://schemas.microsoft.com/office/word/2015/wordml/symex" xmlns:wpg="http://schemas.microsoft.com/office/word/2010/wordprocessingGroup" xmlns:wpi="http://schemas.microsoft.com/office/word/2010/wordprocessingInk" xmlns:wne="http://schemas.microsoft.com/office/word/2006/wordml" xmlns:wps="http://schemas.microsoft.com/office/word/2010/wordprocessingShape" mc:Ignorable="w14 w15 w16se wp14">
   <w:body>
     <w:p>
       <w:pPr>
@@ -273,17 +273,8 @@
           <w:rFonts w:ascii="Arial" w:hAnsi="Arial" w:cs="Arial"/>
           <w:sz w:val="24"/>
         </w:rPr>
-        <w:t xml:space="preserve">Miguel De </w:t>
-      </w:r>
-      <w:proofErr w:type="spellStart"/>
-      <w:r>
-        <w:rPr>
-          <w:rFonts w:ascii="Arial" w:hAnsi="Arial" w:cs="Arial"/>
-          <w:sz w:val="24"/>
-        </w:rPr>
-        <w:t>Olim</w:t>
-      </w:r>
-      <w:proofErr w:type="spellEnd"/>
+        <w:t>Miguel De Olim</w:t>
+      </w:r>
     </w:p>
     <w:p>
       <w:pPr>
@@ -2286,6 +2277,199 @@
         </w:rPr>
         <w:t>as representaciones de con máquinas de estados finitos, son representaciones bastante abstractas y dependiendo del modelo pueden ser más o menos complejas.</w:t>
       </w:r>
+    </w:p>
+    <w:p>
+      <w:pPr>
+        <w:spacing w:after="160" w:line="259" w:lineRule="auto"/>
+        <w:rPr>
+          <w:rFonts w:ascii="Arial" w:hAnsi="Arial" w:cs="Arial"/>
+          <w:sz w:val="24"/>
+        </w:rPr>
+      </w:pPr>
+      <w:r>
+        <w:rPr>
+          <w:rFonts w:ascii="Arial" w:hAnsi="Arial" w:cs="Arial"/>
+          <w:sz w:val="24"/>
+        </w:rPr>
+        <w:br w:type="page"/>
+      </w:r>
+    </w:p>
+    <w:p>
+      <w:pPr>
+        <w:jc w:val="center"/>
+        <w:rPr>
+          <w:rFonts w:ascii="Arial" w:hAnsi="Arial" w:cs="Arial"/>
+          <w:b/>
+          <w:sz w:val="28"/>
+        </w:rPr>
+      </w:pPr>
+      <w:r>
+        <w:rPr>
+          <w:rFonts w:ascii="Arial" w:hAnsi="Arial" w:cs="Arial"/>
+          <w:b/>
+          <w:sz w:val="28"/>
+        </w:rPr>
+        <w:lastRenderedPageBreak/>
+        <w:t>Impresora como máquina de estados finitos</w:t>
+      </w:r>
+    </w:p>
+    <w:p>
+      <w:pPr>
+        <w:jc w:val="center"/>
+        <w:rPr>
+          <w:rFonts w:ascii="Arial" w:hAnsi="Arial" w:cs="Arial"/>
+          <w:b/>
+          <w:sz w:val="28"/>
+        </w:rPr>
+      </w:pPr>
+      <w:r>
+        <w:rPr>
+          <w:rFonts w:ascii="Arial" w:hAnsi="Arial" w:cs="Arial"/>
+          <w:b/>
+          <w:noProof/>
+          <w:sz w:val="28"/>
+          <w:lang w:eastAsia="es-VE"/>
+        </w:rPr>
+        <w:drawing>
+          <wp:inline distT="0" distB="0" distL="0" distR="0">
+            <wp:extent cx="4312920" cy="3657600"/>
+            <wp:effectExtent l="0" t="0" r="0" b="0"/>
+            <wp:docPr id="2" name="Imagen 2" descr="C:\Users\Public\Documents\UCAB\sem6\Arquitectura\Maquina de Estados Finitos\C#\MaqEstFinitos\ME-Impresora.png"/>
+            <wp:cNvGraphicFramePr>
+              <a:graphicFrameLocks xmlns:a="http://schemas.openxmlformats.org/drawingml/2006/main" noChangeAspect="1"/>
+            </wp:cNvGraphicFramePr>
+            <a:graphic xmlns:a="http://schemas.openxmlformats.org/drawingml/2006/main">
+              <a:graphicData uri="http://schemas.openxmlformats.org/drawingml/2006/picture">
+                <pic:pic xmlns:pic="http://schemas.openxmlformats.org/drawingml/2006/picture">
+                  <pic:nvPicPr>
+                    <pic:cNvPr id="0" name="Picture 1" descr="C:\Users\Public\Documents\UCAB\sem6\Arquitectura\Maquina de Estados Finitos\C#\MaqEstFinitos\ME-Impresora.png"/>
+                    <pic:cNvPicPr>
+                      <a:picLocks noChangeAspect="1" noChangeArrowheads="1"/>
+                    </pic:cNvPicPr>
+                  </pic:nvPicPr>
+                  <pic:blipFill>
+                    <a:blip r:embed="rId30">
+                      <a:extLst>
+                        <a:ext uri="{28A0092B-C50C-407E-A947-70E740481C1C}">
+                          <a14:useLocalDpi xmlns:a14="http://schemas.microsoft.com/office/drawing/2010/main" val="0"/>
+                        </a:ext>
+                      </a:extLst>
+                    </a:blip>
+                    <a:srcRect/>
+                    <a:stretch>
+                      <a:fillRect/>
+                    </a:stretch>
+                  </pic:blipFill>
+                  <pic:spPr bwMode="auto">
+                    <a:xfrm>
+                      <a:off x="0" y="0"/>
+                      <a:ext cx="4312920" cy="3657600"/>
+                    </a:xfrm>
+                    <a:prstGeom prst="rect">
+                      <a:avLst/>
+                    </a:prstGeom>
+                    <a:noFill/>
+                    <a:ln>
+                      <a:noFill/>
+                    </a:ln>
+                  </pic:spPr>
+                </pic:pic>
+              </a:graphicData>
+            </a:graphic>
+          </wp:inline>
+        </w:drawing>
+      </w:r>
+    </w:p>
+    <w:p>
+      <w:pPr>
+        <w:jc w:val="center"/>
+        <w:rPr>
+          <w:rFonts w:ascii="Arial" w:hAnsi="Arial" w:cs="Arial"/>
+          <w:b/>
+          <w:sz w:val="28"/>
+        </w:rPr>
+      </w:pPr>
+      <w:r>
+        <w:rPr>
+          <w:rFonts w:ascii="Arial" w:hAnsi="Arial" w:cs="Arial"/>
+          <w:b/>
+          <w:sz w:val="28"/>
+        </w:rPr>
+        <w:t>Televisión</w:t>
+      </w:r>
+      <w:r>
+        <w:rPr>
+          <w:rFonts w:ascii="Arial" w:hAnsi="Arial" w:cs="Arial"/>
+          <w:b/>
+          <w:sz w:val="28"/>
+        </w:rPr>
+        <w:t xml:space="preserve"> como máquina de estados finitos</w:t>
+      </w:r>
+      <w:r>
+        <w:rPr>
+          <w:rFonts w:ascii="Arial" w:hAnsi="Arial" w:cs="Arial"/>
+          <w:b/>
+          <w:sz w:val="28"/>
+        </w:rPr>
+        <w:br/>
+      </w:r>
+      <w:r>
+        <w:rPr>
+          <w:rFonts w:ascii="Arial" w:hAnsi="Arial" w:cs="Arial"/>
+          <w:b/>
+          <w:noProof/>
+          <w:sz w:val="28"/>
+          <w:lang w:eastAsia="es-VE"/>
+        </w:rPr>
+        <w:drawing>
+          <wp:inline distT="0" distB="0" distL="0" distR="0" wp14:anchorId="4E3026AB" wp14:editId="284856B9">
+            <wp:extent cx="4390845" cy="3808436"/>
+            <wp:effectExtent l="0" t="0" r="0" b="1905"/>
+            <wp:docPr id="29" name="Imagen 29" descr="C:\Users\Public\Documents\UCAB\sem6\Arquitectura\Maquina de Estados Finitos\C#\MaqEstFinitos\ME - TV.png"/>
+            <wp:cNvGraphicFramePr>
+              <a:graphicFrameLocks xmlns:a="http://schemas.openxmlformats.org/drawingml/2006/main" noChangeAspect="1"/>
+            </wp:cNvGraphicFramePr>
+            <a:graphic xmlns:a="http://schemas.openxmlformats.org/drawingml/2006/main">
+              <a:graphicData uri="http://schemas.openxmlformats.org/drawingml/2006/picture">
+                <pic:pic xmlns:pic="http://schemas.openxmlformats.org/drawingml/2006/picture">
+                  <pic:nvPicPr>
+                    <pic:cNvPr id="0" name="Picture 4" descr="C:\Users\Public\Documents\UCAB\sem6\Arquitectura\Maquina de Estados Finitos\C#\MaqEstFinitos\ME - TV.png"/>
+                    <pic:cNvPicPr>
+                      <a:picLocks noChangeAspect="1" noChangeArrowheads="1"/>
+                    </pic:cNvPicPr>
+                  </pic:nvPicPr>
+                  <pic:blipFill>
+                    <a:blip r:embed="rId31">
+                      <a:extLst>
+                        <a:ext uri="{28A0092B-C50C-407E-A947-70E740481C1C}">
+                          <a14:useLocalDpi xmlns:a14="http://schemas.microsoft.com/office/drawing/2010/main" val="0"/>
+                        </a:ext>
+                      </a:extLst>
+                    </a:blip>
+                    <a:srcRect/>
+                    <a:stretch>
+                      <a:fillRect/>
+                    </a:stretch>
+                  </pic:blipFill>
+                  <pic:spPr bwMode="auto">
+                    <a:xfrm>
+                      <a:off x="0" y="0"/>
+                      <a:ext cx="4391859" cy="3809316"/>
+                    </a:xfrm>
+                    <a:prstGeom prst="rect">
+                      <a:avLst/>
+                    </a:prstGeom>
+                    <a:noFill/>
+                    <a:ln>
+                      <a:noFill/>
+                    </a:ln>
+                  </pic:spPr>
+                </pic:pic>
+              </a:graphicData>
+            </a:graphic>
+          </wp:inline>
+        </w:drawing>
+      </w:r>
       <w:bookmarkStart w:id="0" w:name="_GoBack"/>
       <w:bookmarkEnd w:id="0"/>
     </w:p>
@@ -2300,7 +2484,7 @@
 </file>
 
 <file path=word/numbering.xml><?xml version="1.0" encoding="utf-8"?>
-<w:numbering xmlns:wpc="http://schemas.microsoft.com/office/word/2010/wordprocessingCanvas" xmlns:cx="http://schemas.microsoft.com/office/drawing/2014/chartex" xmlns:mc="http://schemas.openxmlformats.org/markup-compatibility/2006" xmlns:o="urn:schemas-microsoft-com:office:office" xmlns:r="http://schemas.openxmlformats.org/officeDocument/2006/relationships" xmlns:m="http://schemas.openxmlformats.org/officeDocument/2006/math" xmlns:v="urn:schemas-microsoft-com:vml" xmlns:wp14="http://schemas.microsoft.com/office/word/2010/wordprocessingDrawing" xmlns:wp="http://schemas.openxmlformats.org/drawingml/2006/wordprocessingDrawing" xmlns:w10="urn:schemas-microsoft-com:office:word" xmlns:w="http://schemas.openxmlformats.org/wordprocessingml/2006/main" xmlns:w14="http://schemas.microsoft.com/office/word/2010/wordml" xmlns:w15="http://schemas.microsoft.com/office/word/2012/wordml" xmlns:w16se="http://schemas.microsoft.com/office/word/2015/wordml/symex" xmlns:wpg="http://schemas.microsoft.com/office/word/2010/wordprocessingGroup" xmlns:wpi="http://schemas.microsoft.com/office/word/2010/wordprocessingInk" xmlns:wne="http://schemas.microsoft.com/office/word/2006/wordml" xmlns:wps="http://schemas.microsoft.com/office/word/2010/wordprocessingShape" mc:Ignorable="w14 w15 w16se wp14">
+<w:numbering xmlns:wpc="http://schemas.microsoft.com/office/word/2010/wordprocessingCanvas" xmlns:cx="http://schemas.microsoft.com/office/drawing/2014/chartex" xmlns:cx1="http://schemas.microsoft.com/office/drawing/2015/9/8/chartex" xmlns:mc="http://schemas.openxmlformats.org/markup-compatibility/2006" xmlns:o="urn:schemas-microsoft-com:office:office" xmlns:r="http://schemas.openxmlformats.org/officeDocument/2006/relationships" xmlns:m="http://schemas.openxmlformats.org/officeDocument/2006/math" xmlns:v="urn:schemas-microsoft-com:vml" xmlns:wp14="http://schemas.microsoft.com/office/word/2010/wordprocessingDrawing" xmlns:wp="http://schemas.openxmlformats.org/drawingml/2006/wordprocessingDrawing" xmlns:w10="urn:schemas-microsoft-com:office:word" xmlns:w="http://schemas.openxmlformats.org/wordprocessingml/2006/main" xmlns:w14="http://schemas.microsoft.com/office/word/2010/wordml" xmlns:w15="http://schemas.microsoft.com/office/word/2012/wordml" xmlns:w16se="http://schemas.microsoft.com/office/word/2015/wordml/symex" xmlns:wpg="http://schemas.microsoft.com/office/word/2010/wordprocessingGroup" xmlns:wpi="http://schemas.microsoft.com/office/word/2010/wordprocessingInk" xmlns:wne="http://schemas.microsoft.com/office/word/2006/wordml" xmlns:wps="http://schemas.microsoft.com/office/word/2010/wordprocessingShape" mc:Ignorable="w14 w15 w16se wp14">
   <w:abstractNum w:abstractNumId="0" w15:restartNumberingAfterBreak="0">
     <w:nsid w:val="124228AC"/>
     <w:multiLevelType w:val="hybridMultilevel"/>

</xml_diff>

<commit_message>
Cambios de diseño simples
</commit_message>
<xml_diff>
--- a/informe proyecto.docx
+++ b/informe proyecto.docx
@@ -1,6 +1,6 @@
 
 <file path=word/document.xml><?xml version="1.0" encoding="utf-8"?>
-<w:document xmlns:wpc="http://schemas.microsoft.com/office/word/2010/wordprocessingCanvas" xmlns:cx="http://schemas.microsoft.com/office/drawing/2014/chartex" xmlns:cx1="http://schemas.microsoft.com/office/drawing/2015/9/8/chartex" xmlns:cx2="http://schemas.microsoft.com/office/drawing/2015/10/21/chartex" xmlns:cx3="http://schemas.microsoft.com/office/drawing/2016/5/9/chartex" xmlns:cx4="http://schemas.microsoft.com/office/drawing/2016/5/10/chartex" xmlns:cx5="http://schemas.microsoft.com/office/drawing/2016/5/11/chartex" xmlns:cx6="http://schemas.microsoft.com/office/drawing/2016/5/12/chartex" xmlns:cx7="http://schemas.microsoft.com/office/drawing/2016/5/13/chartex" xmlns:cx8="http://schemas.microsoft.com/office/drawing/2016/5/14/chartex" xmlns:mc="http://schemas.openxmlformats.org/markup-compatibility/2006" xmlns:aink="http://schemas.microsoft.com/office/drawing/2016/ink" xmlns:am3d="http://schemas.microsoft.com/office/drawing/2017/model3d" xmlns:o="urn:schemas-microsoft-com:office:office" xmlns:r="http://schemas.openxmlformats.org/officeDocument/2006/relationships" xmlns:m="http://schemas.openxmlformats.org/officeDocument/2006/math" xmlns:v="urn:schemas-microsoft-com:vml" xmlns:wp14="http://schemas.microsoft.com/office/word/2010/wordprocessingDrawing" xmlns:wp="http://schemas.openxmlformats.org/drawingml/2006/wordprocessingDrawing" xmlns:w10="urn:schemas-microsoft-com:office:word" xmlns:w="http://schemas.openxmlformats.org/wordprocessingml/2006/main" xmlns:w14="http://schemas.microsoft.com/office/word/2010/wordml" xmlns:w15="http://schemas.microsoft.com/office/word/2012/wordml" xmlns:w16cex="http://schemas.microsoft.com/office/word/2018/wordml/cex" xmlns:w16cid="http://schemas.microsoft.com/office/word/2016/wordml/cid" xmlns:w16="http://schemas.microsoft.com/office/word/2018/wordml" xmlns:w16se="http://schemas.microsoft.com/office/word/2015/wordml/symex" xmlns:wpg="http://schemas.microsoft.com/office/word/2010/wordprocessingGroup" xmlns:wpi="http://schemas.microsoft.com/office/word/2010/wordprocessingInk" xmlns:wne="http://schemas.microsoft.com/office/word/2006/wordml" xmlns:wps="http://schemas.microsoft.com/office/word/2010/wordprocessingShape" mc:Ignorable="w14 w15 w16se w16cid w16 w16cex wp14">
+<w:document xmlns:wpc="http://schemas.microsoft.com/office/word/2010/wordprocessingCanvas" xmlns:cx="http://schemas.microsoft.com/office/drawing/2014/chartex" xmlns:mc="http://schemas.openxmlformats.org/markup-compatibility/2006" xmlns:o="urn:schemas-microsoft-com:office:office" xmlns:r="http://schemas.openxmlformats.org/officeDocument/2006/relationships" xmlns:m="http://schemas.openxmlformats.org/officeDocument/2006/math" xmlns:v="urn:schemas-microsoft-com:vml" xmlns:wp14="http://schemas.microsoft.com/office/word/2010/wordprocessingDrawing" xmlns:wp="http://schemas.openxmlformats.org/drawingml/2006/wordprocessingDrawing" xmlns:w10="urn:schemas-microsoft-com:office:word" xmlns:w="http://schemas.openxmlformats.org/wordprocessingml/2006/main" xmlns:w14="http://schemas.microsoft.com/office/word/2010/wordml" xmlns:w15="http://schemas.microsoft.com/office/word/2012/wordml" xmlns:w16se="http://schemas.microsoft.com/office/word/2015/wordml/symex" xmlns:wpg="http://schemas.microsoft.com/office/word/2010/wordprocessingGroup" xmlns:wpi="http://schemas.microsoft.com/office/word/2010/wordprocessingInk" xmlns:wne="http://schemas.microsoft.com/office/word/2006/wordml" xmlns:wps="http://schemas.microsoft.com/office/word/2010/wordprocessingShape" mc:Ignorable="w14 w15 w16se wp14">
   <w:body>
     <w:p>
       <w:pPr>
@@ -305,7 +305,7 @@
     </w:p>
     <w:p>
       <w:pPr>
-        <w:pStyle w:val="ListParagraph"/>
+        <w:pStyle w:val="Prrafodelista"/>
         <w:numPr>
           <w:ilvl w:val="0"/>
           <w:numId w:val="2"/>
@@ -381,18 +381,7 @@
     </w:p>
     <w:p>
       <w:pPr>
-        <w:ind w:left="708"/>
-        <w:jc w:val="both"/>
-        <w:rPr>
-          <w:rFonts w:ascii="Calibri" w:hAnsi="Calibri" w:cs="Calibri"/>
-          <w:bCs/>
-          <w:sz w:val="24"/>
-        </w:rPr>
-      </w:pPr>
-    </w:p>
-    <w:p>
-      <w:pPr>
-        <w:pStyle w:val="ListParagraph"/>
+        <w:pStyle w:val="Prrafodelista"/>
         <w:numPr>
           <w:ilvl w:val="0"/>
           <w:numId w:val="2"/>
@@ -441,7 +430,7 @@
     </w:p>
     <w:p>
       <w:pPr>
-        <w:pStyle w:val="ListParagraph"/>
+        <w:pStyle w:val="Prrafodelista"/>
         <w:numPr>
           <w:ilvl w:val="0"/>
           <w:numId w:val="2"/>
@@ -528,7 +517,7 @@
     </w:p>
     <w:p>
       <w:pPr>
-        <w:pStyle w:val="ListParagraph"/>
+        <w:pStyle w:val="Prrafodelista"/>
         <w:numPr>
           <w:ilvl w:val="0"/>
           <w:numId w:val="2"/>
@@ -599,7 +588,7 @@
     </w:p>
     <w:p>
       <w:pPr>
-        <w:pStyle w:val="ListParagraph"/>
+        <w:pStyle w:val="Prrafodelista"/>
         <w:numPr>
           <w:ilvl w:val="0"/>
           <w:numId w:val="1"/>
@@ -621,7 +610,7 @@
     </w:p>
     <w:p>
       <w:pPr>
-        <w:pStyle w:val="ListParagraph"/>
+        <w:pStyle w:val="Prrafodelista"/>
         <w:numPr>
           <w:ilvl w:val="0"/>
           <w:numId w:val="1"/>
@@ -638,13 +627,12 @@
           <w:rFonts w:ascii="Calibri" w:hAnsi="Calibri" w:cs="Calibri"/>
           <w:sz w:val="24"/>
         </w:rPr>
-        <w:lastRenderedPageBreak/>
         <w:t>Llevar al microondas</w:t>
       </w:r>
     </w:p>
     <w:p>
       <w:pPr>
-        <w:pStyle w:val="ListParagraph"/>
+        <w:pStyle w:val="Prrafodelista"/>
         <w:numPr>
           <w:ilvl w:val="0"/>
           <w:numId w:val="1"/>
@@ -666,7 +654,7 @@
     </w:p>
     <w:p>
       <w:pPr>
-        <w:pStyle w:val="ListParagraph"/>
+        <w:pStyle w:val="Prrafodelista"/>
         <w:numPr>
           <w:ilvl w:val="0"/>
           <w:numId w:val="1"/>
@@ -688,7 +676,7 @@
     </w:p>
     <w:p>
       <w:pPr>
-        <w:pStyle w:val="ListParagraph"/>
+        <w:pStyle w:val="Prrafodelista"/>
         <w:numPr>
           <w:ilvl w:val="0"/>
           <w:numId w:val="1"/>
@@ -710,7 +698,7 @@
     </w:p>
     <w:p>
       <w:pPr>
-        <w:pStyle w:val="ListParagraph"/>
+        <w:pStyle w:val="Prrafodelista"/>
         <w:numPr>
           <w:ilvl w:val="0"/>
           <w:numId w:val="1"/>
@@ -732,7 +720,7 @@
     </w:p>
     <w:p>
       <w:pPr>
-        <w:pStyle w:val="ListParagraph"/>
+        <w:pStyle w:val="Prrafodelista"/>
         <w:numPr>
           <w:ilvl w:val="0"/>
           <w:numId w:val="1"/>
@@ -754,12 +742,11 @@
     </w:p>
     <w:p>
       <w:pPr>
-        <w:pStyle w:val="ListParagraph"/>
+        <w:pStyle w:val="Prrafodelista"/>
         <w:numPr>
-          <w:ilvl w:val="0"/>
+          <w:ilvl w:val="1"/>
           <w:numId w:val="1"/>
         </w:numPr>
-        <w:ind w:left="1056"/>
         <w:jc w:val="both"/>
         <w:rPr>
           <w:rFonts w:ascii="Calibri" w:hAnsi="Calibri" w:cs="Calibri"/>
@@ -1322,7 +1309,7 @@
     </w:p>
     <w:p>
       <w:pPr>
-        <w:pStyle w:val="ListParagraph"/>
+        <w:pStyle w:val="Prrafodelista"/>
         <w:numPr>
           <w:ilvl w:val="0"/>
           <w:numId w:val="2"/>
@@ -1357,7 +1344,6 @@
           <w:bCs/>
           <w:sz w:val="24"/>
         </w:rPr>
-        <w:lastRenderedPageBreak/>
         <w:t>Se señaliza en el diagrama de estados como una flecha que no proviene de ningún estado anterior.</w:t>
       </w:r>
     </w:p>
@@ -1373,7 +1359,7 @@
     </w:p>
     <w:p>
       <w:pPr>
-        <w:pStyle w:val="ListParagraph"/>
+        <w:pStyle w:val="Prrafodelista"/>
         <w:numPr>
           <w:ilvl w:val="0"/>
           <w:numId w:val="2"/>
@@ -1430,7 +1416,7 @@
     </w:p>
     <w:p>
       <w:pPr>
-        <w:pStyle w:val="ListParagraph"/>
+        <w:pStyle w:val="Prrafodelista"/>
         <w:numPr>
           <w:ilvl w:val="0"/>
           <w:numId w:val="2"/>
@@ -1447,59 +1433,25 @@
           <w:b/>
           <w:sz w:val="24"/>
         </w:rPr>
-        <w:t xml:space="preserve">¿Por qué usamos un </w:t>
-      </w:r>
-      <w:proofErr w:type="spellStart"/>
-      <w:r>
+        <w:t>¿Por qué usamos un Timer?</w:t>
+      </w:r>
+    </w:p>
+    <w:p>
+      <w:pPr>
+        <w:ind w:left="708" w:firstLine="708"/>
+        <w:jc w:val="both"/>
         <w:rPr>
           <w:rFonts w:ascii="Calibri" w:hAnsi="Calibri" w:cs="Calibri"/>
           <w:b/>
           <w:sz w:val="24"/>
         </w:rPr>
-        <w:t>Timer</w:t>
-      </w:r>
-      <w:proofErr w:type="spellEnd"/>
-      <w:r>
-        <w:rPr>
-          <w:rFonts w:ascii="Calibri" w:hAnsi="Calibri" w:cs="Calibri"/>
-          <w:b/>
-          <w:sz w:val="24"/>
-        </w:rPr>
-        <w:t>?</w:t>
-      </w:r>
-    </w:p>
-    <w:p>
-      <w:pPr>
-        <w:ind w:left="708" w:firstLine="708"/>
-        <w:jc w:val="both"/>
-        <w:rPr>
-          <w:rFonts w:ascii="Calibri" w:hAnsi="Calibri" w:cs="Calibri"/>
-          <w:b/>
-          <w:sz w:val="24"/>
-        </w:rPr>
-      </w:pPr>
-      <w:r>
-        <w:rPr>
-          <w:rFonts w:ascii="Calibri" w:hAnsi="Calibri" w:cs="Calibri"/>
-          <w:sz w:val="24"/>
-        </w:rPr>
-        <w:t>Empleamos un “</w:t>
-      </w:r>
-      <w:proofErr w:type="spellStart"/>
-      <w:r>
-        <w:rPr>
-          <w:rFonts w:ascii="Calibri" w:hAnsi="Calibri" w:cs="Calibri"/>
-          <w:sz w:val="24"/>
-        </w:rPr>
-        <w:t>timer</w:t>
-      </w:r>
-      <w:proofErr w:type="spellEnd"/>
-      <w:r>
-        <w:rPr>
-          <w:rFonts w:ascii="Calibri" w:hAnsi="Calibri" w:cs="Calibri"/>
-          <w:sz w:val="24"/>
-        </w:rPr>
-        <w:t xml:space="preserve">” </w:t>
+      </w:pPr>
+      <w:r>
+        <w:rPr>
+          <w:rFonts w:ascii="Calibri" w:hAnsi="Calibri" w:cs="Calibri"/>
+          <w:sz w:val="24"/>
+        </w:rPr>
+        <w:t xml:space="preserve">Empleamos un “timer” </w:t>
       </w:r>
       <w:r>
         <w:rPr>
@@ -1513,23 +1465,7 @@
           <w:rFonts w:ascii="Calibri" w:hAnsi="Calibri" w:cs="Calibri"/>
           <w:sz w:val="24"/>
         </w:rPr>
-        <w:t>un “</w:t>
-      </w:r>
-      <w:proofErr w:type="spellStart"/>
-      <w:r>
-        <w:rPr>
-          <w:rFonts w:ascii="Calibri" w:hAnsi="Calibri" w:cs="Calibri"/>
-          <w:sz w:val="24"/>
-        </w:rPr>
-        <w:t>clock</w:t>
-      </w:r>
-      <w:proofErr w:type="spellEnd"/>
-      <w:r>
-        <w:rPr>
-          <w:rFonts w:ascii="Calibri" w:hAnsi="Calibri" w:cs="Calibri"/>
-          <w:sz w:val="24"/>
-        </w:rPr>
-        <w:t>” en circuito lógico secuencial,</w:t>
+        <w:t>un “clock” en circuito lógico secuencial,</w:t>
       </w:r>
       <w:r>
         <w:rPr>
@@ -1548,7 +1484,7 @@
     </w:p>
     <w:p>
       <w:pPr>
-        <w:pStyle w:val="ListParagraph"/>
+        <w:pStyle w:val="Prrafodelista"/>
         <w:numPr>
           <w:ilvl w:val="0"/>
           <w:numId w:val="2"/>
@@ -1588,7 +1524,7 @@
     </w:p>
     <w:p>
       <w:pPr>
-        <w:pStyle w:val="ListParagraph"/>
+        <w:pStyle w:val="Prrafodelista"/>
         <w:numPr>
           <w:ilvl w:val="0"/>
           <w:numId w:val="2"/>
@@ -1873,7 +1809,7 @@
     </w:p>
     <w:p>
       <w:pPr>
-        <w:pStyle w:val="ListParagraph"/>
+        <w:pStyle w:val="Prrafodelista"/>
         <w:numPr>
           <w:ilvl w:val="0"/>
           <w:numId w:val="2"/>
@@ -1913,47 +1849,25 @@
     </w:p>
     <w:p>
       <w:pPr>
-        <w:ind w:left="708" w:firstLine="708"/>
-        <w:rPr>
-          <w:rFonts w:ascii="Calibri" w:hAnsi="Calibri" w:cs="Calibri"/>
-          <w:bCs/>
-          <w:sz w:val="24"/>
-        </w:rPr>
-      </w:pPr>
-    </w:p>
-    <w:p>
-      <w:pPr>
-        <w:ind w:left="708" w:firstLine="708"/>
-        <w:rPr>
-          <w:rFonts w:ascii="Calibri" w:hAnsi="Calibri" w:cs="Calibri"/>
-          <w:bCs/>
-          <w:sz w:val="24"/>
-        </w:rPr>
-      </w:pPr>
-    </w:p>
-    <w:p>
-      <w:pPr>
-        <w:ind w:left="708" w:firstLine="708"/>
-        <w:rPr>
-          <w:rFonts w:ascii="Calibri" w:hAnsi="Calibri" w:cs="Calibri"/>
-          <w:bCs/>
-          <w:sz w:val="24"/>
-        </w:rPr>
-      </w:pPr>
-    </w:p>
-    <w:p>
-      <w:pPr>
-        <w:ind w:left="708" w:firstLine="708"/>
-        <w:rPr>
-          <w:rFonts w:ascii="Calibri" w:hAnsi="Calibri" w:cs="Calibri"/>
-          <w:bCs/>
-          <w:sz w:val="24"/>
-        </w:rPr>
-      </w:pPr>
-    </w:p>
-    <w:p>
-      <w:pPr>
-        <w:pStyle w:val="ListParagraph"/>
+        <w:spacing w:after="160" w:line="259" w:lineRule="auto"/>
+        <w:rPr>
+          <w:rFonts w:ascii="Calibri" w:hAnsi="Calibri" w:cs="Calibri"/>
+          <w:b/>
+          <w:sz w:val="24"/>
+        </w:rPr>
+      </w:pPr>
+      <w:r>
+        <w:rPr>
+          <w:rFonts w:ascii="Calibri" w:hAnsi="Calibri" w:cs="Calibri"/>
+          <w:b/>
+          <w:sz w:val="24"/>
+        </w:rPr>
+        <w:br w:type="page"/>
+      </w:r>
+    </w:p>
+    <w:p>
+      <w:pPr>
+        <w:pStyle w:val="Prrafodelista"/>
         <w:numPr>
           <w:ilvl w:val="0"/>
           <w:numId w:val="2"/>
@@ -1970,7 +1884,6 @@
           <w:b/>
           <w:sz w:val="24"/>
         </w:rPr>
-        <w:lastRenderedPageBreak/>
         <w:t>Modelar una impresora como máquina de estados finitos.</w:t>
       </w:r>
     </w:p>
@@ -2042,7 +1955,7 @@
     </w:p>
     <w:p>
       <w:pPr>
-        <w:pStyle w:val="ListParagraph"/>
+        <w:pStyle w:val="Prrafodelista"/>
         <w:numPr>
           <w:ilvl w:val="0"/>
           <w:numId w:val="2"/>
@@ -2121,7 +2034,7 @@
     </w:p>
     <w:p>
       <w:pPr>
-        <w:pStyle w:val="ListParagraph"/>
+        <w:pStyle w:val="Prrafodelista"/>
         <w:jc w:val="center"/>
         <w:rPr>
           <w:rFonts w:ascii="Calibri" w:hAnsi="Calibri" w:cs="Calibri"/>
@@ -2135,7 +2048,6 @@
           <w:b/>
           <w:sz w:val="24"/>
         </w:rPr>
-        <w:lastRenderedPageBreak/>
         <w:t>Desarrollo del proyecto</w:t>
       </w:r>
     </w:p>
@@ -2283,6 +2195,22 @@
     </w:p>
     <w:p>
       <w:pPr>
+        <w:spacing w:after="160" w:line="259" w:lineRule="auto"/>
+        <w:rPr>
+          <w:rFonts w:ascii="Calibri" w:hAnsi="Calibri" w:cs="Calibri"/>
+          <w:sz w:val="24"/>
+        </w:rPr>
+      </w:pPr>
+      <w:r>
+        <w:rPr>
+          <w:rFonts w:ascii="Calibri" w:hAnsi="Calibri" w:cs="Calibri"/>
+          <w:sz w:val="24"/>
+        </w:rPr>
+        <w:br w:type="page"/>
+      </w:r>
+    </w:p>
+    <w:p>
+      <w:pPr>
         <w:ind w:firstLine="708"/>
         <w:jc w:val="both"/>
         <w:rPr>
@@ -2313,7 +2241,6 @@
           <w:noProof/>
           <w:lang w:eastAsia="es-VE"/>
         </w:rPr>
-        <w:lastRenderedPageBreak/>
         <w:drawing>
           <wp:inline distT="0" distB="0" distL="0" distR="0" wp14:anchorId="1D0D27B0" wp14:editId="1CB85CEA">
             <wp:extent cx="5210175" cy="4523105"/>
@@ -2373,7 +2300,6 @@
           <w:noProof/>
           <w:lang w:eastAsia="es-VE"/>
         </w:rPr>
-        <w:lastRenderedPageBreak/>
         <w:drawing>
           <wp:inline distT="0" distB="0" distL="0" distR="0" wp14:anchorId="67D1310B" wp14:editId="5F5365BF">
             <wp:extent cx="5505450" cy="5086350"/>
@@ -2426,7 +2352,6 @@
           <w:noProof/>
           <w:lang w:eastAsia="es-VE"/>
         </w:rPr>
-        <w:lastRenderedPageBreak/>
         <w:drawing>
           <wp:inline distT="0" distB="0" distL="0" distR="0" wp14:anchorId="1D734461" wp14:editId="6A12F79B">
             <wp:extent cx="5612130" cy="3642360"/>
@@ -2479,7 +2404,6 @@
           <w:noProof/>
           <w:lang w:eastAsia="es-VE"/>
         </w:rPr>
-        <w:lastRenderedPageBreak/>
         <w:drawing>
           <wp:inline distT="0" distB="0" distL="0" distR="0" wp14:anchorId="74B1E240" wp14:editId="6741B57F">
             <wp:extent cx="5612130" cy="1655445"/>
@@ -2574,7 +2498,6 @@
           <w:noProof/>
           <w:lang w:eastAsia="es-VE"/>
         </w:rPr>
-        <w:lastRenderedPageBreak/>
         <w:drawing>
           <wp:inline distT="0" distB="0" distL="0" distR="0" wp14:anchorId="0013A7B6" wp14:editId="0D159888">
             <wp:extent cx="5612130" cy="4591685"/>
@@ -2627,7 +2550,6 @@
           <w:noProof/>
           <w:lang w:eastAsia="es-VE"/>
         </w:rPr>
-        <w:lastRenderedPageBreak/>
         <w:drawing>
           <wp:inline distT="0" distB="0" distL="0" distR="0" wp14:anchorId="108961B7" wp14:editId="0176757B">
             <wp:extent cx="5612130" cy="4505960"/>
@@ -2680,7 +2602,6 @@
           <w:noProof/>
           <w:lang w:eastAsia="es-VE"/>
         </w:rPr>
-        <w:lastRenderedPageBreak/>
         <w:drawing>
           <wp:inline distT="0" distB="0" distL="0" distR="0" wp14:anchorId="3885A25B" wp14:editId="79B246F4">
             <wp:extent cx="5612130" cy="5480050"/>
@@ -2733,7 +2654,6 @@
           <w:noProof/>
           <w:lang w:eastAsia="es-VE"/>
         </w:rPr>
-        <w:lastRenderedPageBreak/>
         <w:drawing>
           <wp:inline distT="0" distB="0" distL="0" distR="0" wp14:anchorId="47590643" wp14:editId="3D52097D">
             <wp:extent cx="5612130" cy="3384550"/>
@@ -2838,7 +2758,6 @@
           <w:noProof/>
           <w:lang w:eastAsia="es-VE"/>
         </w:rPr>
-        <w:lastRenderedPageBreak/>
         <w:drawing>
           <wp:inline distT="0" distB="0" distL="0" distR="0" wp14:anchorId="4C512EFA" wp14:editId="61841173">
             <wp:extent cx="5612130" cy="2835275"/>
@@ -2943,7 +2862,6 @@
           <w:noProof/>
           <w:lang w:eastAsia="es-VE"/>
         </w:rPr>
-        <w:lastRenderedPageBreak/>
         <w:drawing>
           <wp:inline distT="0" distB="0" distL="0" distR="0" wp14:anchorId="272D821A" wp14:editId="17E4E2CF">
             <wp:extent cx="5612130" cy="4182110"/>
@@ -3076,9 +2994,17 @@
           <w:rFonts w:ascii="Calibri" w:hAnsi="Calibri" w:cs="Calibri"/>
           <w:sz w:val="24"/>
         </w:rPr>
-        <w:lastRenderedPageBreak/>
         <w:tab/>
-        <w:t>A continuación, una recopilación del funcionamiento visual del código anterior agregado con una parte visual que oculta la abstracción de la máquina de estados finitos, realiza el trabajo demostrado en el diagrama de estados:</w:t>
+        <w:t>A con</w:t>
+      </w:r>
+      <w:bookmarkStart w:id="0" w:name="_GoBack"/>
+      <w:bookmarkEnd w:id="0"/>
+      <w:r>
+        <w:rPr>
+          <w:rFonts w:ascii="Calibri" w:hAnsi="Calibri" w:cs="Calibri"/>
+          <w:sz w:val="24"/>
+        </w:rPr>
+        <w:t>tinuación, una recopilación del funcionamiento visual del código anterior agregado con una parte visual que oculta la abstracción de la máquina de estados finitos, realiza el trabajo demostrado en el diagrama de estados:</w:t>
       </w:r>
     </w:p>
     <w:p>
@@ -3132,6 +3058,7 @@
       <w:r>
         <w:rPr>
           <w:noProof/>
+          <w:lang w:eastAsia="es-VE"/>
         </w:rPr>
         <w:drawing>
           <wp:inline distT="0" distB="0" distL="0" distR="0" wp14:anchorId="19D9FF63" wp14:editId="5C307563">
@@ -3197,6 +3124,7 @@
       <w:r>
         <w:rPr>
           <w:noProof/>
+          <w:lang w:eastAsia="es-VE"/>
         </w:rPr>
         <w:drawing>
           <wp:inline distT="0" distB="0" distL="0" distR="0" wp14:anchorId="35B697CF" wp14:editId="4444AC13">
@@ -3257,7 +3185,6 @@
           <w:rFonts w:ascii="Calibri" w:hAnsi="Calibri" w:cs="Calibri"/>
           <w:sz w:val="24"/>
         </w:rPr>
-        <w:lastRenderedPageBreak/>
         <w:t>Calentando comida:</w:t>
       </w:r>
     </w:p>
@@ -3272,6 +3199,7 @@
       <w:r>
         <w:rPr>
           <w:noProof/>
+          <w:lang w:eastAsia="es-VE"/>
         </w:rPr>
         <w:drawing>
           <wp:inline distT="0" distB="0" distL="0" distR="0" wp14:anchorId="11FF2ADB" wp14:editId="0800432F">
@@ -3337,6 +3265,7 @@
       <w:r>
         <w:rPr>
           <w:noProof/>
+          <w:lang w:eastAsia="es-VE"/>
         </w:rPr>
         <w:drawing>
           <wp:inline distT="0" distB="0" distL="0" distR="0" wp14:anchorId="51F8F516" wp14:editId="4BC66E10">
@@ -3433,7 +3362,6 @@
           <w:rFonts w:ascii="Calibri" w:hAnsi="Calibri" w:cs="Calibri"/>
           <w:sz w:val="24"/>
         </w:rPr>
-        <w:lastRenderedPageBreak/>
         <w:t>Iniciando nueva búsqueda:</w:t>
       </w:r>
     </w:p>
@@ -3448,6 +3376,7 @@
       <w:r>
         <w:rPr>
           <w:noProof/>
+          <w:lang w:eastAsia="es-VE"/>
         </w:rPr>
         <w:drawing>
           <wp:inline distT="0" distB="0" distL="0" distR="0" wp14:anchorId="48DF3216" wp14:editId="2AD26310">
@@ -3513,6 +3442,7 @@
       <w:r>
         <w:rPr>
           <w:noProof/>
+          <w:lang w:eastAsia="es-VE"/>
         </w:rPr>
         <w:drawing>
           <wp:inline distT="0" distB="0" distL="0" distR="0" wp14:anchorId="4B4721DE" wp14:editId="44AFAC5F">
@@ -3598,7 +3528,6 @@
           <w:rFonts w:ascii="Calibri" w:hAnsi="Calibri" w:cs="Calibri"/>
           <w:sz w:val="24"/>
         </w:rPr>
-        <w:lastRenderedPageBreak/>
         <w:t xml:space="preserve">Por último, se ve que el estado de muerte </w:t>
       </w:r>
       <w:r>
@@ -3857,7 +3786,7 @@
 </file>
 
 <file path=word/endnotes.xml><?xml version="1.0" encoding="utf-8"?>
-<w:endnotes xmlns:wpc="http://schemas.microsoft.com/office/word/2010/wordprocessingCanvas" xmlns:cx="http://schemas.microsoft.com/office/drawing/2014/chartex" xmlns:cx1="http://schemas.microsoft.com/office/drawing/2015/9/8/chartex" xmlns:cx2="http://schemas.microsoft.com/office/drawing/2015/10/21/chartex" xmlns:cx3="http://schemas.microsoft.com/office/drawing/2016/5/9/chartex" xmlns:cx4="http://schemas.microsoft.com/office/drawing/2016/5/10/chartex" xmlns:cx5="http://schemas.microsoft.com/office/drawing/2016/5/11/chartex" xmlns:cx6="http://schemas.microsoft.com/office/drawing/2016/5/12/chartex" xmlns:cx7="http://schemas.microsoft.com/office/drawing/2016/5/13/chartex" xmlns:cx8="http://schemas.microsoft.com/office/drawing/2016/5/14/chartex" xmlns:mc="http://schemas.openxmlformats.org/markup-compatibility/2006" xmlns:aink="http://schemas.microsoft.com/office/drawing/2016/ink" xmlns:am3d="http://schemas.microsoft.com/office/drawing/2017/model3d" xmlns:o="urn:schemas-microsoft-com:office:office" xmlns:r="http://schemas.openxmlformats.org/officeDocument/2006/relationships" xmlns:m="http://schemas.openxmlformats.org/officeDocument/2006/math" xmlns:v="urn:schemas-microsoft-com:vml" xmlns:wp14="http://schemas.microsoft.com/office/word/2010/wordprocessingDrawing" xmlns:wp="http://schemas.openxmlformats.org/drawingml/2006/wordprocessingDrawing" xmlns:w10="urn:schemas-microsoft-com:office:word" xmlns:w="http://schemas.openxmlformats.org/wordprocessingml/2006/main" xmlns:w14="http://schemas.microsoft.com/office/word/2010/wordml" xmlns:w15="http://schemas.microsoft.com/office/word/2012/wordml" xmlns:w16cex="http://schemas.microsoft.com/office/word/2018/wordml/cex" xmlns:w16cid="http://schemas.microsoft.com/office/word/2016/wordml/cid" xmlns:w16="http://schemas.microsoft.com/office/word/2018/wordml" xmlns:w16se="http://schemas.microsoft.com/office/word/2015/wordml/symex" xmlns:wpg="http://schemas.microsoft.com/office/word/2010/wordprocessingGroup" xmlns:wpi="http://schemas.microsoft.com/office/word/2010/wordprocessingInk" xmlns:wne="http://schemas.microsoft.com/office/word/2006/wordml" xmlns:wps="http://schemas.microsoft.com/office/word/2010/wordprocessingShape" mc:Ignorable="w14 w15 w16se w16cid w16 w16cex wp14">
+<w:endnotes xmlns:wpc="http://schemas.microsoft.com/office/word/2010/wordprocessingCanvas" xmlns:cx="http://schemas.microsoft.com/office/drawing/2014/chartex" xmlns:mc="http://schemas.openxmlformats.org/markup-compatibility/2006" xmlns:o="urn:schemas-microsoft-com:office:office" xmlns:r="http://schemas.openxmlformats.org/officeDocument/2006/relationships" xmlns:m="http://schemas.openxmlformats.org/officeDocument/2006/math" xmlns:v="urn:schemas-microsoft-com:vml" xmlns:wp14="http://schemas.microsoft.com/office/word/2010/wordprocessingDrawing" xmlns:wp="http://schemas.openxmlformats.org/drawingml/2006/wordprocessingDrawing" xmlns:w10="urn:schemas-microsoft-com:office:word" xmlns:w="http://schemas.openxmlformats.org/wordprocessingml/2006/main" xmlns:w14="http://schemas.microsoft.com/office/word/2010/wordml" xmlns:w15="http://schemas.microsoft.com/office/word/2012/wordml" xmlns:w16se="http://schemas.microsoft.com/office/word/2015/wordml/symex" xmlns:wpg="http://schemas.microsoft.com/office/word/2010/wordprocessingGroup" xmlns:wpi="http://schemas.microsoft.com/office/word/2010/wordprocessingInk" xmlns:wne="http://schemas.microsoft.com/office/word/2006/wordml" xmlns:wps="http://schemas.microsoft.com/office/word/2010/wordprocessingShape" mc:Ignorable="w14 w15 w16se wp14">
   <w:endnote w:type="separator" w:id="-1">
     <w:p>
       <w:pPr>
@@ -3882,7 +3811,7 @@
 </file>
 
 <file path=word/footnotes.xml><?xml version="1.0" encoding="utf-8"?>
-<w:footnotes xmlns:wpc="http://schemas.microsoft.com/office/word/2010/wordprocessingCanvas" xmlns:cx="http://schemas.microsoft.com/office/drawing/2014/chartex" xmlns:cx1="http://schemas.microsoft.com/office/drawing/2015/9/8/chartex" xmlns:cx2="http://schemas.microsoft.com/office/drawing/2015/10/21/chartex" xmlns:cx3="http://schemas.microsoft.com/office/drawing/2016/5/9/chartex" xmlns:cx4="http://schemas.microsoft.com/office/drawing/2016/5/10/chartex" xmlns:cx5="http://schemas.microsoft.com/office/drawing/2016/5/11/chartex" xmlns:cx6="http://schemas.microsoft.com/office/drawing/2016/5/12/chartex" xmlns:cx7="http://schemas.microsoft.com/office/drawing/2016/5/13/chartex" xmlns:cx8="http://schemas.microsoft.com/office/drawing/2016/5/14/chartex" xmlns:mc="http://schemas.openxmlformats.org/markup-compatibility/2006" xmlns:aink="http://schemas.microsoft.com/office/drawing/2016/ink" xmlns:am3d="http://schemas.microsoft.com/office/drawing/2017/model3d" xmlns:o="urn:schemas-microsoft-com:office:office" xmlns:r="http://schemas.openxmlformats.org/officeDocument/2006/relationships" xmlns:m="http://schemas.openxmlformats.org/officeDocument/2006/math" xmlns:v="urn:schemas-microsoft-com:vml" xmlns:wp14="http://schemas.microsoft.com/office/word/2010/wordprocessingDrawing" xmlns:wp="http://schemas.openxmlformats.org/drawingml/2006/wordprocessingDrawing" xmlns:w10="urn:schemas-microsoft-com:office:word" xmlns:w="http://schemas.openxmlformats.org/wordprocessingml/2006/main" xmlns:w14="http://schemas.microsoft.com/office/word/2010/wordml" xmlns:w15="http://schemas.microsoft.com/office/word/2012/wordml" xmlns:w16cex="http://schemas.microsoft.com/office/word/2018/wordml/cex" xmlns:w16cid="http://schemas.microsoft.com/office/word/2016/wordml/cid" xmlns:w16="http://schemas.microsoft.com/office/word/2018/wordml" xmlns:w16se="http://schemas.microsoft.com/office/word/2015/wordml/symex" xmlns:wpg="http://schemas.microsoft.com/office/word/2010/wordprocessingGroup" xmlns:wpi="http://schemas.microsoft.com/office/word/2010/wordprocessingInk" xmlns:wne="http://schemas.microsoft.com/office/word/2006/wordml" xmlns:wps="http://schemas.microsoft.com/office/word/2010/wordprocessingShape" mc:Ignorable="w14 w15 w16se w16cid w16 w16cex wp14">
+<w:footnotes xmlns:wpc="http://schemas.microsoft.com/office/word/2010/wordprocessingCanvas" xmlns:cx="http://schemas.microsoft.com/office/drawing/2014/chartex" xmlns:mc="http://schemas.openxmlformats.org/markup-compatibility/2006" xmlns:o="urn:schemas-microsoft-com:office:office" xmlns:r="http://schemas.openxmlformats.org/officeDocument/2006/relationships" xmlns:m="http://schemas.openxmlformats.org/officeDocument/2006/math" xmlns:v="urn:schemas-microsoft-com:vml" xmlns:wp14="http://schemas.microsoft.com/office/word/2010/wordprocessingDrawing" xmlns:wp="http://schemas.openxmlformats.org/drawingml/2006/wordprocessingDrawing" xmlns:w10="urn:schemas-microsoft-com:office:word" xmlns:w="http://schemas.openxmlformats.org/wordprocessingml/2006/main" xmlns:w14="http://schemas.microsoft.com/office/word/2010/wordml" xmlns:w15="http://schemas.microsoft.com/office/word/2012/wordml" xmlns:w16se="http://schemas.microsoft.com/office/word/2015/wordml/symex" xmlns:wpg="http://schemas.microsoft.com/office/word/2010/wordprocessingGroup" xmlns:wpi="http://schemas.microsoft.com/office/word/2010/wordprocessingInk" xmlns:wne="http://schemas.microsoft.com/office/word/2006/wordml" xmlns:wps="http://schemas.microsoft.com/office/word/2010/wordprocessingShape" mc:Ignorable="w14 w15 w16se wp14">
   <w:footnote w:type="separator" w:id="-1">
     <w:p>
       <w:pPr>
@@ -3907,11 +3836,11 @@
 </file>
 
 <file path=word/numbering.xml><?xml version="1.0" encoding="utf-8"?>
-<w:numbering xmlns:wpc="http://schemas.microsoft.com/office/word/2010/wordprocessingCanvas" xmlns:cx="http://schemas.microsoft.com/office/drawing/2014/chartex" xmlns:cx1="http://schemas.microsoft.com/office/drawing/2015/9/8/chartex" xmlns:cx2="http://schemas.microsoft.com/office/drawing/2015/10/21/chartex" xmlns:cx3="http://schemas.microsoft.com/office/drawing/2016/5/9/chartex" xmlns:cx4="http://schemas.microsoft.com/office/drawing/2016/5/10/chartex" xmlns:cx5="http://schemas.microsoft.com/office/drawing/2016/5/11/chartex" xmlns:cx6="http://schemas.microsoft.com/office/drawing/2016/5/12/chartex" xmlns:cx7="http://schemas.microsoft.com/office/drawing/2016/5/13/chartex" xmlns:cx8="http://schemas.microsoft.com/office/drawing/2016/5/14/chartex" xmlns:mc="http://schemas.openxmlformats.org/markup-compatibility/2006" xmlns:aink="http://schemas.microsoft.com/office/drawing/2016/ink" xmlns:am3d="http://schemas.microsoft.com/office/drawing/2017/model3d" xmlns:o="urn:schemas-microsoft-com:office:office" xmlns:r="http://schemas.openxmlformats.org/officeDocument/2006/relationships" xmlns:m="http://schemas.openxmlformats.org/officeDocument/2006/math" xmlns:v="urn:schemas-microsoft-com:vml" xmlns:wp14="http://schemas.microsoft.com/office/word/2010/wordprocessingDrawing" xmlns:wp="http://schemas.openxmlformats.org/drawingml/2006/wordprocessingDrawing" xmlns:w10="urn:schemas-microsoft-com:office:word" xmlns:w="http://schemas.openxmlformats.org/wordprocessingml/2006/main" xmlns:w14="http://schemas.microsoft.com/office/word/2010/wordml" xmlns:w15="http://schemas.microsoft.com/office/word/2012/wordml" xmlns:w16cex="http://schemas.microsoft.com/office/word/2018/wordml/cex" xmlns:w16cid="http://schemas.microsoft.com/office/word/2016/wordml/cid" xmlns:w16="http://schemas.microsoft.com/office/word/2018/wordml" xmlns:w16se="http://schemas.microsoft.com/office/word/2015/wordml/symex" xmlns:wpg="http://schemas.microsoft.com/office/word/2010/wordprocessingGroup" xmlns:wpi="http://schemas.microsoft.com/office/word/2010/wordprocessingInk" xmlns:wne="http://schemas.microsoft.com/office/word/2006/wordml" xmlns:wps="http://schemas.microsoft.com/office/word/2010/wordprocessingShape" mc:Ignorable="w14 w15 w16se w16cid w16 w16cex wp14">
+<w:numbering xmlns:wpc="http://schemas.microsoft.com/office/word/2010/wordprocessingCanvas" xmlns:cx="http://schemas.microsoft.com/office/drawing/2014/chartex" xmlns:mc="http://schemas.openxmlformats.org/markup-compatibility/2006" xmlns:o="urn:schemas-microsoft-com:office:office" xmlns:r="http://schemas.openxmlformats.org/officeDocument/2006/relationships" xmlns:m="http://schemas.openxmlformats.org/officeDocument/2006/math" xmlns:v="urn:schemas-microsoft-com:vml" xmlns:wp14="http://schemas.microsoft.com/office/word/2010/wordprocessingDrawing" xmlns:wp="http://schemas.openxmlformats.org/drawingml/2006/wordprocessingDrawing" xmlns:w10="urn:schemas-microsoft-com:office:word" xmlns:w="http://schemas.openxmlformats.org/wordprocessingml/2006/main" xmlns:w14="http://schemas.microsoft.com/office/word/2010/wordml" xmlns:w15="http://schemas.microsoft.com/office/word/2012/wordml" xmlns:w16se="http://schemas.microsoft.com/office/word/2015/wordml/symex" xmlns:wpg="http://schemas.microsoft.com/office/word/2010/wordprocessingGroup" xmlns:wpi="http://schemas.microsoft.com/office/word/2010/wordprocessingInk" xmlns:wne="http://schemas.microsoft.com/office/word/2006/wordml" xmlns:wps="http://schemas.microsoft.com/office/word/2010/wordprocessingShape" mc:Ignorable="w14 w15 w16se wp14">
   <w:abstractNum w:abstractNumId="0" w15:restartNumberingAfterBreak="0">
     <w:nsid w:val="124228AC"/>
     <w:multiLevelType w:val="hybridMultilevel"/>
-    <w:tmpl w:val="21562E72"/>
+    <w:tmpl w:val="764481E0"/>
     <w:lvl w:ilvl="0" w:tplc="200A0001">
       <w:start w:val="1"/>
       <w:numFmt w:val="bullet"/>
@@ -3924,16 +3853,16 @@
         <w:rFonts w:ascii="Symbol" w:hAnsi="Symbol" w:hint="default"/>
       </w:rPr>
     </w:lvl>
-    <w:lvl w:ilvl="1" w:tplc="200A0003" w:tentative="1">
+    <w:lvl w:ilvl="1" w:tplc="200A0001">
       <w:start w:val="1"/>
       <w:numFmt w:val="bullet"/>
-      <w:lvlText w:val="o"/>
+      <w:lvlText w:val=""/>
       <w:lvlJc w:val="left"/>
       <w:pPr>
         <w:ind w:left="1440" w:hanging="360"/>
       </w:pPr>
       <w:rPr>
-        <w:rFonts w:ascii="Courier New" w:hAnsi="Courier New" w:cs="Courier New" w:hint="default"/>
+        <w:rFonts w:ascii="Symbol" w:hAnsi="Symbol" w:hint="default"/>
       </w:rPr>
     </w:lvl>
     <w:lvl w:ilvl="2" w:tplc="200A0005" w:tentative="1">
@@ -4117,7 +4046,7 @@
 </file>
 
 <file path=word/styles.xml><?xml version="1.0" encoding="utf-8"?>
-<w:styles xmlns:mc="http://schemas.openxmlformats.org/markup-compatibility/2006" xmlns:r="http://schemas.openxmlformats.org/officeDocument/2006/relationships" xmlns:w="http://schemas.openxmlformats.org/wordprocessingml/2006/main" xmlns:w14="http://schemas.microsoft.com/office/word/2010/wordml" xmlns:w15="http://schemas.microsoft.com/office/word/2012/wordml" xmlns:w16cex="http://schemas.microsoft.com/office/word/2018/wordml/cex" xmlns:w16cid="http://schemas.microsoft.com/office/word/2016/wordml/cid" xmlns:w16="http://schemas.microsoft.com/office/word/2018/wordml" xmlns:w16se="http://schemas.microsoft.com/office/word/2015/wordml/symex" mc:Ignorable="w14 w15 w16se w16cid w16 w16cex">
+<w:styles xmlns:mc="http://schemas.openxmlformats.org/markup-compatibility/2006" xmlns:r="http://schemas.openxmlformats.org/officeDocument/2006/relationships" xmlns:w="http://schemas.openxmlformats.org/wordprocessingml/2006/main" xmlns:w14="http://schemas.microsoft.com/office/word/2010/wordml" xmlns:w15="http://schemas.microsoft.com/office/word/2012/wordml" xmlns:w16se="http://schemas.microsoft.com/office/word/2015/wordml/symex" mc:Ignorable="w14 w15 w16se">
   <w:docDefaults>
     <w:rPrDefault>
       <w:rPr>
@@ -4133,7 +4062,7 @@
       </w:pPr>
     </w:pPrDefault>
   </w:docDefaults>
-  <w:latentStyles w:defLockedState="0" w:defUIPriority="99" w:defSemiHidden="0" w:defUnhideWhenUsed="0" w:defQFormat="0" w:count="376">
+  <w:latentStyles w:defLockedState="0" w:defUIPriority="99" w:defSemiHidden="0" w:defUnhideWhenUsed="0" w:defQFormat="0" w:count="371">
     <w:lsdException w:name="Normal" w:uiPriority="0" w:qFormat="1"/>
     <w:lsdException w:name="heading 1" w:uiPriority="9" w:qFormat="1"/>
     <w:lsdException w:name="heading 2" w:semiHidden="1" w:uiPriority="9" w:unhideWhenUsed="1" w:qFormat="1"/>
@@ -4505,11 +4434,6 @@
     <w:lsdException w:name="List Table 5 Dark Accent 6" w:uiPriority="50"/>
     <w:lsdException w:name="List Table 6 Colorful Accent 6" w:uiPriority="51"/>
     <w:lsdException w:name="List Table 7 Colorful Accent 6" w:uiPriority="52"/>
-    <w:lsdException w:name="Mention" w:semiHidden="1" w:unhideWhenUsed="1"/>
-    <w:lsdException w:name="Smart Hyperlink" w:semiHidden="1" w:unhideWhenUsed="1"/>
-    <w:lsdException w:name="Hashtag" w:semiHidden="1" w:unhideWhenUsed="1"/>
-    <w:lsdException w:name="Unresolved Mention" w:semiHidden="1" w:unhideWhenUsed="1"/>
-    <w:lsdException w:name="Smart Link" w:semiHidden="1" w:unhideWhenUsed="1"/>
   </w:latentStyles>
   <w:style w:type="paragraph" w:default="1" w:styleId="Normal">
     <w:name w:val="Normal"/>
@@ -4519,13 +4443,13 @@
       <w:spacing w:after="200" w:line="276" w:lineRule="auto"/>
     </w:pPr>
   </w:style>
-  <w:style w:type="character" w:default="1" w:styleId="DefaultParagraphFont">
+  <w:style w:type="character" w:default="1" w:styleId="Fuentedeprrafopredeter">
     <w:name w:val="Default Paragraph Font"/>
     <w:uiPriority w:val="1"/>
     <w:semiHidden/>
     <w:unhideWhenUsed/>
   </w:style>
-  <w:style w:type="table" w:default="1" w:styleId="TableNormal">
+  <w:style w:type="table" w:default="1" w:styleId="Tablanormal">
     <w:name w:val="Normal Table"/>
     <w:uiPriority w:val="99"/>
     <w:semiHidden/>
@@ -4540,13 +4464,13 @@
       </w:tblCellMar>
     </w:tblPr>
   </w:style>
-  <w:style w:type="numbering" w:default="1" w:styleId="NoList">
+  <w:style w:type="numbering" w:default="1" w:styleId="Sinlista">
     <w:name w:val="No List"/>
     <w:uiPriority w:val="99"/>
     <w:semiHidden/>
     <w:unhideWhenUsed/>
   </w:style>
-  <w:style w:type="paragraph" w:styleId="ListParagraph">
+  <w:style w:type="paragraph" w:styleId="Prrafodelista">
     <w:name w:val="List Paragraph"/>
     <w:basedOn w:val="Normal"/>
     <w:uiPriority w:val="34"/>
@@ -4557,9 +4481,9 @@
       <w:contextualSpacing/>
     </w:pPr>
   </w:style>
-  <w:style w:type="character" w:styleId="PlaceholderText">
+  <w:style w:type="character" w:styleId="Textodelmarcadordeposicin">
     <w:name w:val="Placeholder Text"/>
-    <w:basedOn w:val="DefaultParagraphFont"/>
+    <w:basedOn w:val="Fuentedeprrafopredeter"/>
     <w:uiPriority w:val="99"/>
     <w:semiHidden/>
     <w:rsid w:val="00497222"/>
@@ -4567,10 +4491,10 @@
       <w:color w:val="808080"/>
     </w:rPr>
   </w:style>
-  <w:style w:type="paragraph" w:styleId="Header">
+  <w:style w:type="paragraph" w:styleId="Encabezado">
     <w:name w:val="header"/>
     <w:basedOn w:val="Normal"/>
-    <w:link w:val="HeaderChar"/>
+    <w:link w:val="EncabezadoCar"/>
     <w:uiPriority w:val="99"/>
     <w:unhideWhenUsed/>
     <w:rsid w:val="00621818"/>
@@ -4582,17 +4506,17 @@
       <w:spacing w:after="0" w:line="240" w:lineRule="auto"/>
     </w:pPr>
   </w:style>
-  <w:style w:type="character" w:customStyle="1" w:styleId="HeaderChar">
-    <w:name w:val="Header Char"/>
-    <w:basedOn w:val="DefaultParagraphFont"/>
-    <w:link w:val="Header"/>
+  <w:style w:type="character" w:customStyle="1" w:styleId="EncabezadoCar">
+    <w:name w:val="Encabezado Car"/>
+    <w:basedOn w:val="Fuentedeprrafopredeter"/>
+    <w:link w:val="Encabezado"/>
     <w:uiPriority w:val="99"/>
     <w:rsid w:val="00621818"/>
   </w:style>
-  <w:style w:type="paragraph" w:styleId="Footer">
+  <w:style w:type="paragraph" w:styleId="Piedepgina">
     <w:name w:val="footer"/>
     <w:basedOn w:val="Normal"/>
-    <w:link w:val="FooterChar"/>
+    <w:link w:val="PiedepginaCar"/>
     <w:uiPriority w:val="99"/>
     <w:unhideWhenUsed/>
     <w:rsid w:val="00621818"/>
@@ -4604,10 +4528,10 @@
       <w:spacing w:after="0" w:line="240" w:lineRule="auto"/>
     </w:pPr>
   </w:style>
-  <w:style w:type="character" w:customStyle="1" w:styleId="FooterChar">
-    <w:name w:val="Footer Char"/>
-    <w:basedOn w:val="DefaultParagraphFont"/>
-    <w:link w:val="Footer"/>
+  <w:style w:type="character" w:customStyle="1" w:styleId="PiedepginaCar">
+    <w:name w:val="Pie de página Car"/>
+    <w:basedOn w:val="Fuentedeprrafopredeter"/>
+    <w:link w:val="Piedepgina"/>
     <w:uiPriority w:val="99"/>
     <w:rsid w:val="00621818"/>
   </w:style>
@@ -4880,7 +4804,7 @@
 </file>
 
 <file path=customXml/itemProps1.xml><?xml version="1.0" encoding="utf-8"?>
-<ds:datastoreItem xmlns:ds="http://schemas.openxmlformats.org/officeDocument/2006/customXml" ds:itemID="{ACC39E95-20E6-426D-B937-93F438B40FCF}">
+<ds:datastoreItem xmlns:ds="http://schemas.openxmlformats.org/officeDocument/2006/customXml" ds:itemID="{A224473E-F10C-43DE-8DE5-F82F7BF75FAE}">
   <ds:schemaRefs>
     <ds:schemaRef ds:uri="http://schemas.openxmlformats.org/officeDocument/2006/bibliography"/>
   </ds:schemaRefs>

</xml_diff>